<commit_message>
Q4 completed - display constructors: modifiers, name, parameter types
</commit_message>
<xml_diff>
--- a/src/Refactorings.docx
+++ b/src/Refactorings.docx
@@ -305,25 +305,7 @@
             <w:sz w:val="24"/>
             <w:szCs w:val="24"/>
           </w:rPr>
-          <w:t>https://github.com/DalBrar/CPSC501-A2-</w:t>
-        </w:r>
-        <w:r>
-          <w:rPr>
-            <w:rStyle w:val="Hyperlink"/>
-            <w:rFonts w:ascii="Consolas" w:hAnsi="Consolas"/>
-            <w:sz w:val="24"/>
-            <w:szCs w:val="24"/>
-          </w:rPr>
-          <w:t>R</w:t>
-        </w:r>
-        <w:r>
-          <w:rPr>
-            <w:rStyle w:val="Hyperlink"/>
-            <w:rFonts w:ascii="Consolas" w:hAnsi="Consolas"/>
-            <w:sz w:val="24"/>
-            <w:szCs w:val="24"/>
-          </w:rPr>
-          <w:t>eflection</w:t>
+          <w:t>https://github.com/DalBrar/CPSC501-A2-Reflection</w:t>
         </w:r>
       </w:hyperlink>
     </w:p>
@@ -335,6 +317,40 @@
           <w:szCs w:val="24"/>
         </w:rPr>
       </w:pPr>
+    </w:p>
+    <w:p>
+      <w:pPr>
+        <w:rPr>
+          <w:rFonts w:ascii="Consolas" w:hAnsi="Consolas"/>
+          <w:sz w:val="24"/>
+          <w:szCs w:val="24"/>
+        </w:rPr>
+      </w:pPr>
+      <w:r>
+        <w:rPr>
+          <w:rFonts w:ascii="Consolas" w:hAnsi="Consolas"/>
+          <w:sz w:val="24"/>
+          <w:szCs w:val="24"/>
+        </w:rPr>
+        <w:t>Variable Rename:</w:t>
+      </w:r>
+      <w:r>
+        <w:rPr>
+          <w:rFonts w:ascii="Consolas" w:hAnsi="Consolas"/>
+          <w:sz w:val="24"/>
+          <w:szCs w:val="24"/>
+        </w:rPr>
+        <w:br/>
+      </w:r>
+      <w:r>
+        <w:rPr>
+          <w:rFonts w:ascii="Consolas" w:hAnsi="Consolas"/>
+          <w:sz w:val="24"/>
+          <w:szCs w:val="24"/>
+        </w:rPr>
+        <w:tab/>
+        <w:t>Renamed String name to String title as I was adding modifiers and parents to the name string which didn’t make sense for its name. Adding those things to a title made more sense.</w:t>
+      </w:r>
     </w:p>
     <w:p>
       <w:pPr>
@@ -1554,7 +1570,7 @@
 </file>
 
 <file path=customXml/itemProps1.xml><?xml version="1.0" encoding="utf-8"?>
-<ds:datastoreItem xmlns:ds="http://schemas.openxmlformats.org/officeDocument/2006/customXml" ds:itemID="{30030453-F1C8-4C03-BDBF-ACB8A3BCCD9A}">
+<ds:datastoreItem xmlns:ds="http://schemas.openxmlformats.org/officeDocument/2006/customXml" ds:itemID="{0857DF4C-2047-4B7F-97CE-297B5B6D76AB}">
   <ds:schemaRefs>
     <ds:schemaRef ds:uri="http://schemas.openxmlformats.org/officeDocument/2006/bibliography"/>
   </ds:schemaRefs>

</xml_diff>

<commit_message>
refactored two methods using Extract Method: getSuperClass() getInterfaces() on code that was in Inspector.inspectClass()
</commit_message>
<xml_diff>
--- a/src/Refactorings.docx
+++ b/src/Refactorings.docx
@@ -360,6 +360,164 @@
           <w:szCs w:val="24"/>
         </w:rPr>
       </w:pPr>
+      <w:r>
+        <w:rPr>
+          <w:rFonts w:ascii="Consolas" w:hAnsi="Consolas"/>
+          <w:sz w:val="24"/>
+          <w:szCs w:val="24"/>
+        </w:rPr>
+        <w:t>Extract Method:</w:t>
+      </w:r>
+      <w:r>
+        <w:rPr>
+          <w:rFonts w:ascii="Consolas" w:hAnsi="Consolas"/>
+          <w:sz w:val="24"/>
+          <w:szCs w:val="24"/>
+        </w:rPr>
+        <w:br/>
+      </w:r>
+      <w:r>
+        <w:rPr>
+          <w:rFonts w:ascii="Consolas" w:hAnsi="Consolas"/>
+          <w:sz w:val="24"/>
+          <w:szCs w:val="24"/>
+        </w:rPr>
+        <w:tab/>
+        <w:t xml:space="preserve">Extracted </w:t>
+      </w:r>
+      <w:proofErr w:type="spellStart"/>
+      <w:proofErr w:type="gramStart"/>
+      <w:r>
+        <w:rPr>
+          <w:rFonts w:ascii="Consolas" w:hAnsi="Consolas"/>
+          <w:sz w:val="24"/>
+          <w:szCs w:val="24"/>
+        </w:rPr>
+        <w:t>getSuperClass</w:t>
+      </w:r>
+      <w:proofErr w:type="spellEnd"/>
+      <w:r>
+        <w:rPr>
+          <w:rFonts w:ascii="Consolas" w:hAnsi="Consolas"/>
+          <w:sz w:val="24"/>
+          <w:szCs w:val="24"/>
+        </w:rPr>
+        <w:t>(</w:t>
+      </w:r>
+      <w:proofErr w:type="gramEnd"/>
+      <w:r>
+        <w:rPr>
+          <w:rFonts w:ascii="Consolas" w:hAnsi="Consolas"/>
+          <w:sz w:val="24"/>
+          <w:szCs w:val="24"/>
+        </w:rPr>
+        <w:t xml:space="preserve">Class) from </w:t>
+      </w:r>
+      <w:proofErr w:type="spellStart"/>
+      <w:r>
+        <w:rPr>
+          <w:rFonts w:ascii="Consolas" w:hAnsi="Consolas"/>
+          <w:sz w:val="24"/>
+          <w:szCs w:val="24"/>
+        </w:rPr>
+        <w:t>Inspector.</w:t>
+      </w:r>
+      <w:r>
+        <w:rPr>
+          <w:rFonts w:ascii="Consolas" w:hAnsi="Consolas"/>
+          <w:sz w:val="24"/>
+          <w:szCs w:val="24"/>
+        </w:rPr>
+        <w:t>inspectClass</w:t>
+      </w:r>
+      <w:proofErr w:type="spellEnd"/>
+      <w:r>
+        <w:rPr>
+          <w:rFonts w:ascii="Consolas" w:hAnsi="Consolas"/>
+          <w:sz w:val="24"/>
+          <w:szCs w:val="24"/>
+        </w:rPr>
+        <w:t>().</w:t>
+      </w:r>
+      <w:r>
+        <w:rPr>
+          <w:rFonts w:ascii="Consolas" w:hAnsi="Consolas"/>
+          <w:sz w:val="24"/>
+          <w:szCs w:val="24"/>
+        </w:rPr>
+        <w:br/>
+      </w:r>
+      <w:r>
+        <w:rPr>
+          <w:rFonts w:ascii="Consolas" w:hAnsi="Consolas"/>
+          <w:sz w:val="24"/>
+          <w:szCs w:val="24"/>
+        </w:rPr>
+        <w:tab/>
+        <w:t xml:space="preserve">Extracted </w:t>
+      </w:r>
+      <w:proofErr w:type="spellStart"/>
+      <w:r>
+        <w:rPr>
+          <w:rFonts w:ascii="Consolas" w:hAnsi="Consolas"/>
+          <w:sz w:val="24"/>
+          <w:szCs w:val="24"/>
+        </w:rPr>
+        <w:t>getInterfaces</w:t>
+      </w:r>
+      <w:proofErr w:type="spellEnd"/>
+      <w:r>
+        <w:rPr>
+          <w:rFonts w:ascii="Consolas" w:hAnsi="Consolas"/>
+          <w:sz w:val="24"/>
+          <w:szCs w:val="24"/>
+        </w:rPr>
+        <w:t>(</w:t>
+      </w:r>
+      <w:proofErr w:type="spellStart"/>
+      <w:r>
+        <w:rPr>
+          <w:rFonts w:ascii="Consolas" w:hAnsi="Consolas"/>
+          <w:sz w:val="24"/>
+          <w:szCs w:val="24"/>
+        </w:rPr>
+        <w:t>ClasS</w:t>
+      </w:r>
+      <w:proofErr w:type="spellEnd"/>
+      <w:r>
+        <w:rPr>
+          <w:rFonts w:ascii="Consolas" w:hAnsi="Consolas"/>
+          <w:sz w:val="24"/>
+          <w:szCs w:val="24"/>
+        </w:rPr>
+        <w:t xml:space="preserve">) from </w:t>
+      </w:r>
+      <w:proofErr w:type="spellStart"/>
+      <w:r>
+        <w:rPr>
+          <w:rFonts w:ascii="Consolas" w:hAnsi="Consolas"/>
+          <w:sz w:val="24"/>
+          <w:szCs w:val="24"/>
+        </w:rPr>
+        <w:t>Inspector.</w:t>
+      </w:r>
+      <w:r>
+        <w:rPr>
+          <w:rFonts w:ascii="Consolas" w:hAnsi="Consolas"/>
+          <w:sz w:val="24"/>
+          <w:szCs w:val="24"/>
+        </w:rPr>
+        <w:t>inspectClass</w:t>
+      </w:r>
+      <w:proofErr w:type="spellEnd"/>
+      <w:r>
+        <w:rPr>
+          <w:rFonts w:ascii="Consolas" w:hAnsi="Consolas"/>
+          <w:sz w:val="24"/>
+          <w:szCs w:val="24"/>
+        </w:rPr>
+        <w:t>().</w:t>
+      </w:r>
     </w:p>
     <w:sectPr>
       <w:pgSz w:w="12240" w:h="15840" w:code="1"/>
@@ -1570,7 +1728,7 @@
 </file>
 
 <file path=customXml/itemProps1.xml><?xml version="1.0" encoding="utf-8"?>
-<ds:datastoreItem xmlns:ds="http://schemas.openxmlformats.org/officeDocument/2006/customXml" ds:itemID="{0857DF4C-2047-4B7F-97CE-297B5B6D76AB}">
+<ds:datastoreItem xmlns:ds="http://schemas.openxmlformats.org/officeDocument/2006/customXml" ds:itemID="{3287DD88-6EF9-4BE1-8099-CBA35D5A157A}">
   <ds:schemaRefs>
     <ds:schemaRef ds:uri="http://schemas.openxmlformats.org/officeDocument/2006/bibliography"/>
   </ds:schemaRefs>

</xml_diff>

<commit_message>
refactored using Extract Method to extract getConstructors(Class, String) from Inspector.inspectClass()
</commit_message>
<xml_diff>
--- a/src/Refactorings.docx
+++ b/src/Refactorings.docx
@@ -457,6 +457,7 @@
         <w:t xml:space="preserve">Extracted </w:t>
       </w:r>
       <w:proofErr w:type="spellStart"/>
+      <w:proofErr w:type="gramStart"/>
       <w:r>
         <w:rPr>
           <w:rFonts w:ascii="Consolas" w:hAnsi="Consolas"/>
@@ -474,6 +475,31 @@
         </w:rPr>
         <w:t>(</w:t>
       </w:r>
+      <w:proofErr w:type="gramEnd"/>
+      <w:r>
+        <w:rPr>
+          <w:rFonts w:ascii="Consolas" w:hAnsi="Consolas"/>
+          <w:sz w:val="24"/>
+          <w:szCs w:val="24"/>
+        </w:rPr>
+        <w:t>Clas</w:t>
+      </w:r>
+      <w:r>
+        <w:rPr>
+          <w:rFonts w:ascii="Consolas" w:hAnsi="Consolas"/>
+          <w:sz w:val="24"/>
+          <w:szCs w:val="24"/>
+        </w:rPr>
+        <w:t>s</w:t>
+      </w:r>
+      <w:r>
+        <w:rPr>
+          <w:rFonts w:ascii="Consolas" w:hAnsi="Consolas"/>
+          <w:sz w:val="24"/>
+          <w:szCs w:val="24"/>
+        </w:rPr>
+        <w:t xml:space="preserve">) from </w:t>
+      </w:r>
       <w:proofErr w:type="spellStart"/>
       <w:r>
         <w:rPr>
@@ -481,7 +507,15 @@
           <w:sz w:val="24"/>
           <w:szCs w:val="24"/>
         </w:rPr>
-        <w:t>ClasS</w:t>
+        <w:t>Inspector.</w:t>
+      </w:r>
+      <w:r>
+        <w:rPr>
+          <w:rFonts w:ascii="Consolas" w:hAnsi="Consolas"/>
+          <w:sz w:val="24"/>
+          <w:szCs w:val="24"/>
+        </w:rPr>
+        <w:t>inspectClass</w:t>
       </w:r>
       <w:proofErr w:type="spellEnd"/>
       <w:r>
@@ -490,7 +524,24 @@
           <w:sz w:val="24"/>
           <w:szCs w:val="24"/>
         </w:rPr>
-        <w:t xml:space="preserve">) from </w:t>
+        <w:t>().</w:t>
+      </w:r>
+      <w:r>
+        <w:rPr>
+          <w:rFonts w:ascii="Consolas" w:hAnsi="Consolas"/>
+          <w:sz w:val="24"/>
+          <w:szCs w:val="24"/>
+        </w:rPr>
+        <w:br/>
+      </w:r>
+      <w:r>
+        <w:rPr>
+          <w:rFonts w:ascii="Consolas" w:hAnsi="Consolas"/>
+          <w:sz w:val="24"/>
+          <w:szCs w:val="24"/>
+        </w:rPr>
+        <w:tab/>
+        <w:t xml:space="preserve">Extracted </w:t>
       </w:r>
       <w:proofErr w:type="spellStart"/>
       <w:r>
@@ -499,15 +550,7 @@
           <w:sz w:val="24"/>
           <w:szCs w:val="24"/>
         </w:rPr>
-        <w:t>Inspector.</w:t>
-      </w:r>
-      <w:r>
-        <w:rPr>
-          <w:rFonts w:ascii="Consolas" w:hAnsi="Consolas"/>
-          <w:sz w:val="24"/>
-          <w:szCs w:val="24"/>
-        </w:rPr>
-        <w:t>inspectClass</w:t>
+        <w:t>getConstructors</w:t>
       </w:r>
       <w:proofErr w:type="spellEnd"/>
       <w:r>
@@ -516,7 +559,7 @@
           <w:sz w:val="24"/>
           <w:szCs w:val="24"/>
         </w:rPr>
-        <w:t>().</w:t>
+        <w:t>(Class, String) from ^.</w:t>
       </w:r>
     </w:p>
     <w:sectPr>
@@ -1728,7 +1771,7 @@
 </file>
 
 <file path=customXml/itemProps1.xml><?xml version="1.0" encoding="utf-8"?>
-<ds:datastoreItem xmlns:ds="http://schemas.openxmlformats.org/officeDocument/2006/customXml" ds:itemID="{3287DD88-6EF9-4BE1-8099-CBA35D5A157A}">
+<ds:datastoreItem xmlns:ds="http://schemas.openxmlformats.org/officeDocument/2006/customXml" ds:itemID="{D2BC2C18-91E4-4F88-A2A7-D96F09A18CC9}">
   <ds:schemaRefs>
     <ds:schemaRef ds:uri="http://schemas.openxmlformats.org/officeDocument/2006/bibliography"/>
   </ds:schemaRefs>

</xml_diff>

<commit_message>
completed Q5 & refactored getParameters() out from getConstructors()
</commit_message>
<xml_diff>
--- a/src/Refactorings.docx
+++ b/src/Refactorings.docx
@@ -544,6 +544,7 @@
         <w:t xml:space="preserve">Extracted </w:t>
       </w:r>
       <w:proofErr w:type="spellStart"/>
+      <w:proofErr w:type="gramStart"/>
       <w:r>
         <w:rPr>
           <w:rFonts w:ascii="Consolas" w:hAnsi="Consolas"/>
@@ -559,7 +560,61 @@
           <w:sz w:val="24"/>
           <w:szCs w:val="24"/>
         </w:rPr>
-        <w:t>(Class, String) from ^.</w:t>
+        <w:t>(</w:t>
+      </w:r>
+      <w:proofErr w:type="gramEnd"/>
+      <w:r>
+        <w:rPr>
+          <w:rFonts w:ascii="Consolas" w:hAnsi="Consolas"/>
+          <w:sz w:val="24"/>
+          <w:szCs w:val="24"/>
+        </w:rPr>
+        <w:t>Class, String) from ^.</w:t>
+      </w:r>
+      <w:r>
+        <w:rPr>
+          <w:rFonts w:ascii="Consolas" w:hAnsi="Consolas"/>
+          <w:sz w:val="24"/>
+          <w:szCs w:val="24"/>
+        </w:rPr>
+        <w:br/>
+      </w:r>
+      <w:r>
+        <w:rPr>
+          <w:rFonts w:ascii="Consolas" w:hAnsi="Consolas"/>
+          <w:sz w:val="24"/>
+          <w:szCs w:val="24"/>
+        </w:rPr>
+        <w:tab/>
+        <w:t xml:space="preserve">Extracted </w:t>
+      </w:r>
+      <w:proofErr w:type="spellStart"/>
+      <w:proofErr w:type="gramStart"/>
+      <w:r>
+        <w:rPr>
+          <w:rFonts w:ascii="Consolas" w:hAnsi="Consolas"/>
+          <w:sz w:val="24"/>
+          <w:szCs w:val="24"/>
+        </w:rPr>
+        <w:t>getParameters</w:t>
+      </w:r>
+      <w:proofErr w:type="spellEnd"/>
+      <w:r>
+        <w:rPr>
+          <w:rFonts w:ascii="Consolas" w:hAnsi="Consolas"/>
+          <w:sz w:val="24"/>
+          <w:szCs w:val="24"/>
+        </w:rPr>
+        <w:t>(</w:t>
+      </w:r>
+      <w:proofErr w:type="gramEnd"/>
+      <w:r>
+        <w:rPr>
+          <w:rFonts w:ascii="Consolas" w:hAnsi="Consolas"/>
+          <w:sz w:val="24"/>
+          <w:szCs w:val="24"/>
+        </w:rPr>
+        <w:t>Executable) from getConstructors(Class).</w:t>
       </w:r>
     </w:p>
     <w:sectPr>
@@ -1771,7 +1826,7 @@
 </file>
 
 <file path=customXml/itemProps1.xml><?xml version="1.0" encoding="utf-8"?>
-<ds:datastoreItem xmlns:ds="http://schemas.openxmlformats.org/officeDocument/2006/customXml" ds:itemID="{D2BC2C18-91E4-4F88-A2A7-D96F09A18CC9}">
+<ds:datastoreItem xmlns:ds="http://schemas.openxmlformats.org/officeDocument/2006/customXml" ds:itemID="{8EB806AC-38D1-4E7B-B82B-3AB75B79F77C}">
   <ds:schemaRefs>
     <ds:schemaRef ds:uri="http://schemas.openxmlformats.org/officeDocument/2006/bibliography"/>
   </ds:schemaRefs>

</xml_diff>

<commit_message>
refactored out duplicate code into its own method from getSuperClass() & getInterfaces() to recurseOnClass()
</commit_message>
<xml_diff>
--- a/src/Refactorings.docx
+++ b/src/Refactorings.docx
@@ -329,6 +329,7 @@
       <w:r>
         <w:rPr>
           <w:rFonts w:ascii="Consolas" w:hAnsi="Consolas"/>
+          <w:b/>
           <w:sz w:val="24"/>
           <w:szCs w:val="24"/>
         </w:rPr>
@@ -363,6 +364,7 @@
       <w:r>
         <w:rPr>
           <w:rFonts w:ascii="Consolas" w:hAnsi="Consolas"/>
+          <w:b/>
           <w:sz w:val="24"/>
           <w:szCs w:val="24"/>
         </w:rPr>
@@ -614,8 +616,1005 @@
           <w:sz w:val="24"/>
           <w:szCs w:val="24"/>
         </w:rPr>
-        <w:t>Executable) from getConstructors(Class).</w:t>
-      </w:r>
+        <w:t xml:space="preserve">Executable) from </w:t>
+      </w:r>
+      <w:proofErr w:type="spellStart"/>
+      <w:r>
+        <w:rPr>
+          <w:rFonts w:ascii="Consolas" w:hAnsi="Consolas"/>
+          <w:sz w:val="24"/>
+          <w:szCs w:val="24"/>
+        </w:rPr>
+        <w:t>getConstructors</w:t>
+      </w:r>
+      <w:proofErr w:type="spellEnd"/>
+      <w:r>
+        <w:rPr>
+          <w:rFonts w:ascii="Consolas" w:hAnsi="Consolas"/>
+          <w:sz w:val="24"/>
+          <w:szCs w:val="24"/>
+        </w:rPr>
+        <w:t>(Class).</w:t>
+      </w:r>
+    </w:p>
+    <w:p>
+      <w:pPr>
+        <w:rPr>
+          <w:rFonts w:ascii="Consolas" w:hAnsi="Consolas"/>
+          <w:sz w:val="24"/>
+          <w:szCs w:val="24"/>
+        </w:rPr>
+      </w:pPr>
+      <w:r>
+        <w:rPr>
+          <w:rFonts w:ascii="Consolas" w:hAnsi="Consolas"/>
+          <w:b/>
+          <w:noProof/>
+          <w:sz w:val="24"/>
+          <w:szCs w:val="24"/>
+        </w:rPr>
+        <w:pict>
+          <v:rect id="_x0000_s1026" style="position:absolute;margin-left:-8.25pt;margin-top:56.55pt;width:471pt;height:182.25pt;z-index:-251658240" fillcolor="#d8d8d8 [2732]" stroked="f"/>
+        </w:pict>
+      </w:r>
+      <w:r>
+        <w:rPr>
+          <w:rFonts w:ascii="Consolas" w:hAnsi="Consolas"/>
+          <w:b/>
+          <w:sz w:val="24"/>
+          <w:szCs w:val="24"/>
+        </w:rPr>
+        <w:t>Extracted duplicate code into a method:</w:t>
+      </w:r>
+      <w:r>
+        <w:rPr>
+          <w:rFonts w:ascii="Consolas" w:hAnsi="Consolas"/>
+          <w:sz w:val="24"/>
+          <w:szCs w:val="24"/>
+        </w:rPr>
+        <w:br/>
+      </w:r>
+      <w:r>
+        <w:rPr>
+          <w:rFonts w:ascii="Consolas" w:hAnsi="Consolas"/>
+          <w:sz w:val="24"/>
+          <w:szCs w:val="24"/>
+        </w:rPr>
+        <w:tab/>
+      </w:r>
+      <w:proofErr w:type="spellStart"/>
+      <w:proofErr w:type="gramStart"/>
+      <w:r>
+        <w:rPr>
+          <w:rFonts w:ascii="Consolas" w:hAnsi="Consolas"/>
+          <w:sz w:val="24"/>
+          <w:szCs w:val="24"/>
+        </w:rPr>
+        <w:t>getSuperClass</w:t>
+      </w:r>
+      <w:proofErr w:type="spellEnd"/>
+      <w:r>
+        <w:rPr>
+          <w:rFonts w:ascii="Consolas" w:hAnsi="Consolas"/>
+          <w:sz w:val="24"/>
+          <w:szCs w:val="24"/>
+        </w:rPr>
+        <w:t>(</w:t>
+      </w:r>
+      <w:proofErr w:type="gramEnd"/>
+      <w:r>
+        <w:rPr>
+          <w:rFonts w:ascii="Consolas" w:hAnsi="Consolas"/>
+          <w:sz w:val="24"/>
+          <w:szCs w:val="24"/>
+        </w:rPr>
+        <w:t xml:space="preserve">) &amp; </w:t>
+      </w:r>
+      <w:proofErr w:type="spellStart"/>
+      <w:r>
+        <w:rPr>
+          <w:rFonts w:ascii="Consolas" w:hAnsi="Consolas"/>
+          <w:sz w:val="24"/>
+          <w:szCs w:val="24"/>
+        </w:rPr>
+        <w:t>getInterfaces</w:t>
+      </w:r>
+      <w:proofErr w:type="spellEnd"/>
+      <w:r>
+        <w:rPr>
+          <w:rFonts w:ascii="Consolas" w:hAnsi="Consolas"/>
+          <w:sz w:val="24"/>
+          <w:szCs w:val="24"/>
+        </w:rPr>
+        <w:t>() both used the same code to make</w:t>
+      </w:r>
+      <w:r>
+        <w:rPr>
+          <w:rFonts w:ascii="Consolas" w:hAnsi="Consolas"/>
+          <w:sz w:val="24"/>
+          <w:szCs w:val="24"/>
+        </w:rPr>
+        <w:br/>
+        <w:t xml:space="preserve">      </w:t>
+      </w:r>
+      <w:r>
+        <w:rPr>
+          <w:rFonts w:ascii="Consolas" w:hAnsi="Consolas"/>
+          <w:sz w:val="24"/>
+          <w:szCs w:val="24"/>
+        </w:rPr>
+        <w:t>a recursive call so I extracted the following method:</w:t>
+      </w:r>
+    </w:p>
+    <w:p>
+      <w:pPr>
+        <w:autoSpaceDE w:val="0"/>
+        <w:autoSpaceDN w:val="0"/>
+        <w:adjustRightInd w:val="0"/>
+        <w:spacing w:after="0" w:line="240" w:lineRule="auto"/>
+        <w:rPr>
+          <w:rFonts w:ascii="Consolas" w:hAnsi="Consolas" w:cs="Consolas"/>
+          <w:color w:val="000000" w:themeColor="text1"/>
+          <w:sz w:val="20"/>
+          <w:szCs w:val="20"/>
+        </w:rPr>
+      </w:pPr>
+      <w:proofErr w:type="gramStart"/>
+      <w:r>
+        <w:rPr>
+          <w:rFonts w:ascii="Consolas" w:hAnsi="Consolas" w:cs="Consolas"/>
+          <w:color w:val="000000" w:themeColor="text1"/>
+          <w:sz w:val="20"/>
+          <w:szCs w:val="20"/>
+        </w:rPr>
+        <w:t>private</w:t>
+      </w:r>
+      <w:proofErr w:type="gramEnd"/>
+      <w:r>
+        <w:rPr>
+          <w:rFonts w:ascii="Consolas" w:hAnsi="Consolas" w:cs="Consolas"/>
+          <w:color w:val="000000" w:themeColor="text1"/>
+          <w:sz w:val="20"/>
+          <w:szCs w:val="20"/>
+        </w:rPr>
+        <w:t xml:space="preserve"> static void </w:t>
+      </w:r>
+      <w:proofErr w:type="spellStart"/>
+      <w:r>
+        <w:rPr>
+          <w:rFonts w:ascii="Consolas" w:hAnsi="Consolas" w:cs="Consolas"/>
+          <w:color w:val="000000" w:themeColor="text1"/>
+          <w:sz w:val="20"/>
+          <w:szCs w:val="20"/>
+        </w:rPr>
+        <w:t>recurseOnClass</w:t>
+      </w:r>
+      <w:proofErr w:type="spellEnd"/>
+      <w:r>
+        <w:rPr>
+          <w:rFonts w:ascii="Consolas" w:hAnsi="Consolas" w:cs="Consolas"/>
+          <w:color w:val="000000" w:themeColor="text1"/>
+          <w:sz w:val="20"/>
+          <w:szCs w:val="20"/>
+        </w:rPr>
+        <w:t xml:space="preserve">(Class&lt;?&gt; c, </w:t>
+      </w:r>
+      <w:proofErr w:type="spellStart"/>
+      <w:r>
+        <w:rPr>
+          <w:rFonts w:ascii="Consolas" w:hAnsi="Consolas" w:cs="Consolas"/>
+          <w:color w:val="000000" w:themeColor="text1"/>
+          <w:sz w:val="20"/>
+          <w:szCs w:val="20"/>
+        </w:rPr>
+        <w:t>boolean</w:t>
+      </w:r>
+      <w:proofErr w:type="spellEnd"/>
+      <w:r>
+        <w:rPr>
+          <w:rFonts w:ascii="Consolas" w:hAnsi="Consolas" w:cs="Consolas"/>
+          <w:color w:val="000000" w:themeColor="text1"/>
+          <w:sz w:val="20"/>
+          <w:szCs w:val="20"/>
+        </w:rPr>
+        <w:t xml:space="preserve"> recursive, </w:t>
+      </w:r>
+      <w:proofErr w:type="spellStart"/>
+      <w:r>
+        <w:rPr>
+          <w:rFonts w:ascii="Consolas" w:hAnsi="Consolas" w:cs="Consolas"/>
+          <w:color w:val="000000" w:themeColor="text1"/>
+          <w:sz w:val="20"/>
+          <w:szCs w:val="20"/>
+        </w:rPr>
+        <w:t>int</w:t>
+      </w:r>
+      <w:proofErr w:type="spellEnd"/>
+      <w:r>
+        <w:rPr>
+          <w:rFonts w:ascii="Consolas" w:hAnsi="Consolas" w:cs="Consolas"/>
+          <w:color w:val="000000" w:themeColor="text1"/>
+          <w:sz w:val="20"/>
+          <w:szCs w:val="20"/>
+        </w:rPr>
+        <w:t xml:space="preserve"> depth) {</w:t>
+      </w:r>
+    </w:p>
+    <w:p>
+      <w:pPr>
+        <w:autoSpaceDE w:val="0"/>
+        <w:autoSpaceDN w:val="0"/>
+        <w:adjustRightInd w:val="0"/>
+        <w:spacing w:after="0" w:line="240" w:lineRule="auto"/>
+        <w:rPr>
+          <w:rFonts w:ascii="Consolas" w:hAnsi="Consolas" w:cs="Consolas"/>
+          <w:color w:val="000000" w:themeColor="text1"/>
+          <w:sz w:val="20"/>
+          <w:szCs w:val="20"/>
+        </w:rPr>
+      </w:pPr>
+      <w:r>
+        <w:rPr>
+          <w:rFonts w:ascii="Consolas" w:hAnsi="Consolas" w:cs="Consolas"/>
+          <w:color w:val="000000" w:themeColor="text1"/>
+          <w:sz w:val="20"/>
+          <w:szCs w:val="20"/>
+        </w:rPr>
+        <w:tab/>
+      </w:r>
+      <w:proofErr w:type="gramStart"/>
+      <w:r>
+        <w:rPr>
+          <w:rFonts w:ascii="Consolas" w:hAnsi="Consolas" w:cs="Consolas"/>
+          <w:color w:val="000000" w:themeColor="text1"/>
+          <w:sz w:val="20"/>
+          <w:szCs w:val="20"/>
+        </w:rPr>
+        <w:t>try</w:t>
+      </w:r>
+      <w:proofErr w:type="gramEnd"/>
+    </w:p>
+    <w:p>
+      <w:pPr>
+        <w:autoSpaceDE w:val="0"/>
+        <w:autoSpaceDN w:val="0"/>
+        <w:adjustRightInd w:val="0"/>
+        <w:spacing w:after="0" w:line="240" w:lineRule="auto"/>
+        <w:ind w:firstLine="720"/>
+        <w:rPr>
+          <w:rFonts w:ascii="Consolas" w:hAnsi="Consolas" w:cs="Consolas"/>
+          <w:color w:val="000000" w:themeColor="text1"/>
+          <w:sz w:val="20"/>
+          <w:szCs w:val="20"/>
+        </w:rPr>
+      </w:pPr>
+      <w:r>
+        <w:rPr>
+          <w:rFonts w:ascii="Consolas" w:hAnsi="Consolas" w:cs="Consolas"/>
+          <w:color w:val="000000" w:themeColor="text1"/>
+          <w:sz w:val="20"/>
+          <w:szCs w:val="20"/>
+        </w:rPr>
+        <w:t>{</w:t>
+      </w:r>
+    </w:p>
+    <w:p>
+      <w:pPr>
+        <w:autoSpaceDE w:val="0"/>
+        <w:autoSpaceDN w:val="0"/>
+        <w:adjustRightInd w:val="0"/>
+        <w:spacing w:after="0" w:line="240" w:lineRule="auto"/>
+        <w:rPr>
+          <w:rFonts w:ascii="Consolas" w:hAnsi="Consolas" w:cs="Consolas"/>
+          <w:color w:val="000000" w:themeColor="text1"/>
+          <w:sz w:val="20"/>
+          <w:szCs w:val="20"/>
+        </w:rPr>
+      </w:pPr>
+      <w:r>
+        <w:rPr>
+          <w:rFonts w:ascii="Consolas" w:hAnsi="Consolas" w:cs="Consolas"/>
+          <w:color w:val="000000" w:themeColor="text1"/>
+          <w:sz w:val="20"/>
+          <w:szCs w:val="20"/>
+        </w:rPr>
+        <w:tab/>
+      </w:r>
+      <w:r>
+        <w:rPr>
+          <w:rFonts w:ascii="Consolas" w:hAnsi="Consolas" w:cs="Consolas"/>
+          <w:color w:val="000000" w:themeColor="text1"/>
+          <w:sz w:val="20"/>
+          <w:szCs w:val="20"/>
+        </w:rPr>
+        <w:tab/>
+        <w:t xml:space="preserve">Object </w:t>
+      </w:r>
+      <w:proofErr w:type="spellStart"/>
+      <w:r>
+        <w:rPr>
+          <w:rFonts w:ascii="Consolas" w:hAnsi="Consolas" w:cs="Consolas"/>
+          <w:color w:val="000000" w:themeColor="text1"/>
+          <w:sz w:val="20"/>
+          <w:szCs w:val="20"/>
+        </w:rPr>
+        <w:t>obj</w:t>
+      </w:r>
+      <w:proofErr w:type="spellEnd"/>
+      <w:r>
+        <w:rPr>
+          <w:rFonts w:ascii="Consolas" w:hAnsi="Consolas" w:cs="Consolas"/>
+          <w:color w:val="000000" w:themeColor="text1"/>
+          <w:sz w:val="20"/>
+          <w:szCs w:val="20"/>
+        </w:rPr>
+        <w:t xml:space="preserve"> = null;</w:t>
+      </w:r>
+    </w:p>
+    <w:p>
+      <w:pPr>
+        <w:autoSpaceDE w:val="0"/>
+        <w:autoSpaceDN w:val="0"/>
+        <w:adjustRightInd w:val="0"/>
+        <w:spacing w:after="0" w:line="240" w:lineRule="auto"/>
+        <w:rPr>
+          <w:rFonts w:ascii="Consolas" w:hAnsi="Consolas" w:cs="Consolas"/>
+          <w:color w:val="000000" w:themeColor="text1"/>
+          <w:sz w:val="20"/>
+          <w:szCs w:val="20"/>
+        </w:rPr>
+      </w:pPr>
+      <w:r>
+        <w:rPr>
+          <w:rFonts w:ascii="Consolas" w:hAnsi="Consolas" w:cs="Consolas"/>
+          <w:color w:val="000000" w:themeColor="text1"/>
+          <w:sz w:val="20"/>
+          <w:szCs w:val="20"/>
+        </w:rPr>
+        <w:tab/>
+      </w:r>
+      <w:r>
+        <w:rPr>
+          <w:rFonts w:ascii="Consolas" w:hAnsi="Consolas" w:cs="Consolas"/>
+          <w:color w:val="000000" w:themeColor="text1"/>
+          <w:sz w:val="20"/>
+          <w:szCs w:val="20"/>
+        </w:rPr>
+        <w:tab/>
+      </w:r>
+      <w:proofErr w:type="gramStart"/>
+      <w:r>
+        <w:rPr>
+          <w:rFonts w:ascii="Consolas" w:hAnsi="Consolas" w:cs="Consolas"/>
+          <w:color w:val="000000" w:themeColor="text1"/>
+          <w:sz w:val="20"/>
+          <w:szCs w:val="20"/>
+        </w:rPr>
+        <w:t>if</w:t>
+      </w:r>
+      <w:proofErr w:type="gramEnd"/>
+      <w:r>
+        <w:rPr>
+          <w:rFonts w:ascii="Consolas" w:hAnsi="Consolas" w:cs="Consolas"/>
+          <w:color w:val="000000" w:themeColor="text1"/>
+          <w:sz w:val="20"/>
+          <w:szCs w:val="20"/>
+        </w:rPr>
+        <w:t xml:space="preserve"> (!</w:t>
+      </w:r>
+      <w:proofErr w:type="spellStart"/>
+      <w:r>
+        <w:rPr>
+          <w:rFonts w:ascii="Consolas" w:hAnsi="Consolas" w:cs="Consolas"/>
+          <w:color w:val="000000" w:themeColor="text1"/>
+          <w:sz w:val="20"/>
+          <w:szCs w:val="20"/>
+        </w:rPr>
+        <w:t>c.isInterface</w:t>
+      </w:r>
+      <w:proofErr w:type="spellEnd"/>
+      <w:r>
+        <w:rPr>
+          <w:rFonts w:ascii="Consolas" w:hAnsi="Consolas" w:cs="Consolas"/>
+          <w:color w:val="000000" w:themeColor="text1"/>
+          <w:sz w:val="20"/>
+          <w:szCs w:val="20"/>
+        </w:rPr>
+        <w:t>() &amp;&amp; !</w:t>
+      </w:r>
+      <w:proofErr w:type="spellStart"/>
+      <w:r>
+        <w:rPr>
+          <w:rFonts w:ascii="Consolas" w:hAnsi="Consolas" w:cs="Consolas"/>
+          <w:color w:val="000000" w:themeColor="text1"/>
+          <w:sz w:val="20"/>
+          <w:szCs w:val="20"/>
+        </w:rPr>
+        <w:t>Modifier.isAbstract</w:t>
+      </w:r>
+      <w:proofErr w:type="spellEnd"/>
+      <w:r>
+        <w:rPr>
+          <w:rFonts w:ascii="Consolas" w:hAnsi="Consolas" w:cs="Consolas"/>
+          <w:color w:val="000000" w:themeColor="text1"/>
+          <w:sz w:val="20"/>
+          <w:szCs w:val="20"/>
+        </w:rPr>
+        <w:t>(</w:t>
+      </w:r>
+      <w:proofErr w:type="spellStart"/>
+      <w:r>
+        <w:rPr>
+          <w:rFonts w:ascii="Consolas" w:hAnsi="Consolas" w:cs="Consolas"/>
+          <w:color w:val="000000" w:themeColor="text1"/>
+          <w:sz w:val="20"/>
+          <w:szCs w:val="20"/>
+        </w:rPr>
+        <w:t>c.getModifiers</w:t>
+      </w:r>
+      <w:proofErr w:type="spellEnd"/>
+      <w:r>
+        <w:rPr>
+          <w:rFonts w:ascii="Consolas" w:hAnsi="Consolas" w:cs="Consolas"/>
+          <w:color w:val="000000" w:themeColor="text1"/>
+          <w:sz w:val="20"/>
+          <w:szCs w:val="20"/>
+        </w:rPr>
+        <w:t>()))</w:t>
+      </w:r>
+    </w:p>
+    <w:p>
+      <w:pPr>
+        <w:autoSpaceDE w:val="0"/>
+        <w:autoSpaceDN w:val="0"/>
+        <w:adjustRightInd w:val="0"/>
+        <w:spacing w:after="0" w:line="240" w:lineRule="auto"/>
+        <w:rPr>
+          <w:rFonts w:ascii="Consolas" w:hAnsi="Consolas" w:cs="Consolas"/>
+          <w:color w:val="000000" w:themeColor="text1"/>
+          <w:sz w:val="20"/>
+          <w:szCs w:val="20"/>
+        </w:rPr>
+      </w:pPr>
+      <w:r>
+        <w:rPr>
+          <w:rFonts w:ascii="Consolas" w:hAnsi="Consolas" w:cs="Consolas"/>
+          <w:color w:val="000000" w:themeColor="text1"/>
+          <w:sz w:val="20"/>
+          <w:szCs w:val="20"/>
+        </w:rPr>
+        <w:tab/>
+      </w:r>
+      <w:r>
+        <w:rPr>
+          <w:rFonts w:ascii="Consolas" w:hAnsi="Consolas" w:cs="Consolas"/>
+          <w:color w:val="000000" w:themeColor="text1"/>
+          <w:sz w:val="20"/>
+          <w:szCs w:val="20"/>
+        </w:rPr>
+        <w:tab/>
+      </w:r>
+      <w:r>
+        <w:rPr>
+          <w:rFonts w:ascii="Consolas" w:hAnsi="Consolas" w:cs="Consolas"/>
+          <w:color w:val="000000" w:themeColor="text1"/>
+          <w:sz w:val="20"/>
+          <w:szCs w:val="20"/>
+        </w:rPr>
+        <w:tab/>
+      </w:r>
+      <w:proofErr w:type="spellStart"/>
+      <w:proofErr w:type="gramStart"/>
+      <w:r>
+        <w:rPr>
+          <w:rFonts w:ascii="Consolas" w:hAnsi="Consolas" w:cs="Consolas"/>
+          <w:color w:val="000000" w:themeColor="text1"/>
+          <w:sz w:val="20"/>
+          <w:szCs w:val="20"/>
+        </w:rPr>
+        <w:t>obj</w:t>
+      </w:r>
+      <w:proofErr w:type="spellEnd"/>
+      <w:proofErr w:type="gramEnd"/>
+      <w:r>
+        <w:rPr>
+          <w:rFonts w:ascii="Consolas" w:hAnsi="Consolas" w:cs="Consolas"/>
+          <w:color w:val="000000" w:themeColor="text1"/>
+          <w:sz w:val="20"/>
+          <w:szCs w:val="20"/>
+        </w:rPr>
+        <w:t xml:space="preserve"> = </w:t>
+      </w:r>
+      <w:proofErr w:type="spellStart"/>
+      <w:r>
+        <w:rPr>
+          <w:rFonts w:ascii="Consolas" w:hAnsi="Consolas" w:cs="Consolas"/>
+          <w:color w:val="000000" w:themeColor="text1"/>
+          <w:sz w:val="20"/>
+          <w:szCs w:val="20"/>
+        </w:rPr>
+        <w:t>c.getConstructor</w:t>
+      </w:r>
+      <w:proofErr w:type="spellEnd"/>
+      <w:r>
+        <w:rPr>
+          <w:rFonts w:ascii="Consolas" w:hAnsi="Consolas" w:cs="Consolas"/>
+          <w:color w:val="000000" w:themeColor="text1"/>
+          <w:sz w:val="20"/>
+          <w:szCs w:val="20"/>
+        </w:rPr>
+        <w:t>().</w:t>
+      </w:r>
+      <w:proofErr w:type="spellStart"/>
+      <w:r>
+        <w:rPr>
+          <w:rFonts w:ascii="Consolas" w:hAnsi="Consolas" w:cs="Consolas"/>
+          <w:color w:val="000000" w:themeColor="text1"/>
+          <w:sz w:val="20"/>
+          <w:szCs w:val="20"/>
+        </w:rPr>
+        <w:t>newInstance</w:t>
+      </w:r>
+      <w:proofErr w:type="spellEnd"/>
+      <w:r>
+        <w:rPr>
+          <w:rFonts w:ascii="Consolas" w:hAnsi="Consolas" w:cs="Consolas"/>
+          <w:color w:val="000000" w:themeColor="text1"/>
+          <w:sz w:val="20"/>
+          <w:szCs w:val="20"/>
+        </w:rPr>
+        <w:t>();</w:t>
+      </w:r>
+    </w:p>
+    <w:p>
+      <w:pPr>
+        <w:autoSpaceDE w:val="0"/>
+        <w:autoSpaceDN w:val="0"/>
+        <w:adjustRightInd w:val="0"/>
+        <w:spacing w:after="0" w:line="240" w:lineRule="auto"/>
+        <w:rPr>
+          <w:rFonts w:ascii="Consolas" w:hAnsi="Consolas" w:cs="Consolas"/>
+          <w:color w:val="000000" w:themeColor="text1"/>
+          <w:sz w:val="20"/>
+          <w:szCs w:val="20"/>
+        </w:rPr>
+      </w:pPr>
+      <w:r>
+        <w:rPr>
+          <w:rFonts w:ascii="Consolas" w:hAnsi="Consolas" w:cs="Consolas"/>
+          <w:color w:val="000000" w:themeColor="text1"/>
+          <w:sz w:val="20"/>
+          <w:szCs w:val="20"/>
+        </w:rPr>
+        <w:tab/>
+      </w:r>
+      <w:r>
+        <w:rPr>
+          <w:rFonts w:ascii="Consolas" w:hAnsi="Consolas" w:cs="Consolas"/>
+          <w:color w:val="000000" w:themeColor="text1"/>
+          <w:sz w:val="20"/>
+          <w:szCs w:val="20"/>
+        </w:rPr>
+        <w:tab/>
+      </w:r>
+      <w:proofErr w:type="spellStart"/>
+      <w:proofErr w:type="gramStart"/>
+      <w:r>
+        <w:rPr>
+          <w:rFonts w:ascii="Consolas" w:hAnsi="Consolas" w:cs="Consolas"/>
+          <w:color w:val="000000" w:themeColor="text1"/>
+          <w:sz w:val="20"/>
+          <w:szCs w:val="20"/>
+        </w:rPr>
+        <w:t>inspectClass</w:t>
+      </w:r>
+      <w:proofErr w:type="spellEnd"/>
+      <w:r>
+        <w:rPr>
+          <w:rFonts w:ascii="Consolas" w:hAnsi="Consolas" w:cs="Consolas"/>
+          <w:color w:val="000000" w:themeColor="text1"/>
+          <w:sz w:val="20"/>
+          <w:szCs w:val="20"/>
+        </w:rPr>
+        <w:t>(</w:t>
+      </w:r>
+      <w:proofErr w:type="gramEnd"/>
+      <w:r>
+        <w:rPr>
+          <w:rFonts w:ascii="Consolas" w:hAnsi="Consolas" w:cs="Consolas"/>
+          <w:color w:val="000000" w:themeColor="text1"/>
+          <w:sz w:val="20"/>
+          <w:szCs w:val="20"/>
+        </w:rPr>
+        <w:t xml:space="preserve">c, </w:t>
+      </w:r>
+      <w:proofErr w:type="spellStart"/>
+      <w:r>
+        <w:rPr>
+          <w:rFonts w:ascii="Consolas" w:hAnsi="Consolas" w:cs="Consolas"/>
+          <w:color w:val="000000" w:themeColor="text1"/>
+          <w:sz w:val="20"/>
+          <w:szCs w:val="20"/>
+        </w:rPr>
+        <w:t>obj</w:t>
+      </w:r>
+      <w:proofErr w:type="spellEnd"/>
+      <w:r>
+        <w:rPr>
+          <w:rFonts w:ascii="Consolas" w:hAnsi="Consolas" w:cs="Consolas"/>
+          <w:color w:val="000000" w:themeColor="text1"/>
+          <w:sz w:val="20"/>
+          <w:szCs w:val="20"/>
+        </w:rPr>
+        <w:t>, recursive, depth+1);</w:t>
+      </w:r>
+    </w:p>
+    <w:p>
+      <w:pPr>
+        <w:autoSpaceDE w:val="0"/>
+        <w:autoSpaceDN w:val="0"/>
+        <w:adjustRightInd w:val="0"/>
+        <w:spacing w:after="0" w:line="240" w:lineRule="auto"/>
+        <w:ind w:left="720"/>
+        <w:rPr>
+          <w:rFonts w:ascii="Consolas" w:hAnsi="Consolas" w:cs="Consolas"/>
+          <w:color w:val="000000" w:themeColor="text1"/>
+          <w:sz w:val="20"/>
+          <w:szCs w:val="20"/>
+        </w:rPr>
+      </w:pPr>
+      <w:r>
+        <w:rPr>
+          <w:rFonts w:ascii="Consolas" w:hAnsi="Consolas" w:cs="Consolas"/>
+          <w:color w:val="000000" w:themeColor="text1"/>
+          <w:sz w:val="20"/>
+          <w:szCs w:val="20"/>
+        </w:rPr>
+        <w:t>}</w:t>
+      </w:r>
+    </w:p>
+    <w:p>
+      <w:pPr>
+        <w:autoSpaceDE w:val="0"/>
+        <w:autoSpaceDN w:val="0"/>
+        <w:adjustRightInd w:val="0"/>
+        <w:spacing w:after="0" w:line="240" w:lineRule="auto"/>
+        <w:ind w:left="720"/>
+        <w:rPr>
+          <w:rFonts w:ascii="Consolas" w:hAnsi="Consolas" w:cs="Consolas"/>
+          <w:color w:val="000000" w:themeColor="text1"/>
+          <w:sz w:val="20"/>
+          <w:szCs w:val="20"/>
+        </w:rPr>
+      </w:pPr>
+      <w:proofErr w:type="gramStart"/>
+      <w:r>
+        <w:rPr>
+          <w:rFonts w:ascii="Consolas" w:hAnsi="Consolas" w:cs="Consolas"/>
+          <w:color w:val="000000" w:themeColor="text1"/>
+          <w:sz w:val="20"/>
+          <w:szCs w:val="20"/>
+        </w:rPr>
+        <w:t>catch</w:t>
+      </w:r>
+      <w:proofErr w:type="gramEnd"/>
+      <w:r>
+        <w:rPr>
+          <w:rFonts w:ascii="Consolas" w:hAnsi="Consolas" w:cs="Consolas"/>
+          <w:color w:val="000000" w:themeColor="text1"/>
+          <w:sz w:val="20"/>
+          <w:szCs w:val="20"/>
+        </w:rPr>
+        <w:t xml:space="preserve"> (</w:t>
+      </w:r>
+      <w:proofErr w:type="spellStart"/>
+      <w:r>
+        <w:rPr>
+          <w:rFonts w:ascii="Consolas" w:hAnsi="Consolas" w:cs="Consolas"/>
+          <w:color w:val="000000" w:themeColor="text1"/>
+          <w:sz w:val="20"/>
+          <w:szCs w:val="20"/>
+        </w:rPr>
+        <w:t>InstantiationException</w:t>
+      </w:r>
+      <w:proofErr w:type="spellEnd"/>
+      <w:r>
+        <w:rPr>
+          <w:rFonts w:ascii="Consolas" w:hAnsi="Consolas" w:cs="Consolas"/>
+          <w:color w:val="000000" w:themeColor="text1"/>
+          <w:sz w:val="20"/>
+          <w:szCs w:val="20"/>
+        </w:rPr>
+        <w:t xml:space="preserve"> | </w:t>
+      </w:r>
+      <w:proofErr w:type="spellStart"/>
+      <w:r>
+        <w:rPr>
+          <w:rFonts w:ascii="Consolas" w:hAnsi="Consolas" w:cs="Consolas"/>
+          <w:color w:val="000000" w:themeColor="text1"/>
+          <w:sz w:val="20"/>
+          <w:szCs w:val="20"/>
+        </w:rPr>
+        <w:t>IllegalAccessException</w:t>
+      </w:r>
+      <w:proofErr w:type="spellEnd"/>
+      <w:r>
+        <w:rPr>
+          <w:rFonts w:ascii="Consolas" w:hAnsi="Consolas" w:cs="Consolas"/>
+          <w:color w:val="000000" w:themeColor="text1"/>
+          <w:sz w:val="20"/>
+          <w:szCs w:val="20"/>
+        </w:rPr>
+        <w:t xml:space="preserve"> |</w:t>
+      </w:r>
+      <w:r>
+        <w:rPr>
+          <w:rFonts w:ascii="Consolas" w:hAnsi="Consolas" w:cs="Consolas"/>
+          <w:color w:val="000000" w:themeColor="text1"/>
+          <w:sz w:val="20"/>
+          <w:szCs w:val="20"/>
+        </w:rPr>
+        <w:br/>
+        <w:t xml:space="preserve">         </w:t>
+      </w:r>
+      <w:proofErr w:type="spellStart"/>
+      <w:r>
+        <w:rPr>
+          <w:rFonts w:ascii="Consolas" w:hAnsi="Consolas" w:cs="Consolas"/>
+          <w:color w:val="000000" w:themeColor="text1"/>
+          <w:sz w:val="20"/>
+          <w:szCs w:val="20"/>
+        </w:rPr>
+        <w:t>IllegalArgumentException</w:t>
+      </w:r>
+      <w:proofErr w:type="spellEnd"/>
+      <w:r>
+        <w:rPr>
+          <w:rFonts w:ascii="Consolas" w:hAnsi="Consolas" w:cs="Consolas"/>
+          <w:color w:val="000000" w:themeColor="text1"/>
+          <w:sz w:val="20"/>
+          <w:szCs w:val="20"/>
+        </w:rPr>
+        <w:t xml:space="preserve"> | </w:t>
+      </w:r>
+      <w:proofErr w:type="spellStart"/>
+      <w:r>
+        <w:rPr>
+          <w:rFonts w:ascii="Consolas" w:hAnsi="Consolas" w:cs="Consolas"/>
+          <w:color w:val="000000" w:themeColor="text1"/>
+          <w:sz w:val="20"/>
+          <w:szCs w:val="20"/>
+        </w:rPr>
+        <w:t>InvocationTargetException</w:t>
+      </w:r>
+      <w:proofErr w:type="spellEnd"/>
+      <w:r>
+        <w:rPr>
+          <w:rFonts w:ascii="Consolas" w:hAnsi="Consolas" w:cs="Consolas"/>
+          <w:color w:val="000000" w:themeColor="text1"/>
+          <w:sz w:val="20"/>
+          <w:szCs w:val="20"/>
+        </w:rPr>
+        <w:t xml:space="preserve"> |</w:t>
+      </w:r>
+      <w:r>
+        <w:rPr>
+          <w:rFonts w:ascii="Consolas" w:hAnsi="Consolas" w:cs="Consolas"/>
+          <w:color w:val="000000" w:themeColor="text1"/>
+          <w:sz w:val="20"/>
+          <w:szCs w:val="20"/>
+        </w:rPr>
+        <w:br/>
+      </w:r>
+      <w:r>
+        <w:rPr>
+          <w:rFonts w:ascii="Consolas" w:hAnsi="Consolas" w:cs="Consolas"/>
+          <w:color w:val="000000" w:themeColor="text1"/>
+          <w:sz w:val="20"/>
+          <w:szCs w:val="20"/>
+        </w:rPr>
+        <w:tab/>
+        <w:t xml:space="preserve">  </w:t>
+      </w:r>
+      <w:proofErr w:type="spellStart"/>
+      <w:r>
+        <w:rPr>
+          <w:rFonts w:ascii="Consolas" w:hAnsi="Consolas" w:cs="Consolas"/>
+          <w:color w:val="000000" w:themeColor="text1"/>
+          <w:sz w:val="20"/>
+          <w:szCs w:val="20"/>
+        </w:rPr>
+        <w:t>NoSuchMethodException</w:t>
+      </w:r>
+      <w:proofErr w:type="spellEnd"/>
+      <w:r>
+        <w:rPr>
+          <w:rFonts w:ascii="Consolas" w:hAnsi="Consolas" w:cs="Consolas"/>
+          <w:color w:val="000000" w:themeColor="text1"/>
+          <w:sz w:val="20"/>
+          <w:szCs w:val="20"/>
+        </w:rPr>
+        <w:t xml:space="preserve"> | </w:t>
+      </w:r>
+      <w:proofErr w:type="spellStart"/>
+      <w:r>
+        <w:rPr>
+          <w:rFonts w:ascii="Consolas" w:hAnsi="Consolas" w:cs="Consolas"/>
+          <w:color w:val="000000" w:themeColor="text1"/>
+          <w:sz w:val="20"/>
+          <w:szCs w:val="20"/>
+        </w:rPr>
+        <w:t>SecurityException</w:t>
+      </w:r>
+      <w:proofErr w:type="spellEnd"/>
+      <w:r>
+        <w:rPr>
+          <w:rFonts w:ascii="Consolas" w:hAnsi="Consolas" w:cs="Consolas"/>
+          <w:color w:val="000000" w:themeColor="text1"/>
+          <w:sz w:val="20"/>
+          <w:szCs w:val="20"/>
+        </w:rPr>
+        <w:t xml:space="preserve"> | </w:t>
+      </w:r>
+      <w:proofErr w:type="spellStart"/>
+      <w:r>
+        <w:rPr>
+          <w:rFonts w:ascii="Consolas" w:hAnsi="Consolas" w:cs="Consolas"/>
+          <w:color w:val="000000" w:themeColor="text1"/>
+          <w:sz w:val="20"/>
+          <w:szCs w:val="20"/>
+        </w:rPr>
+        <w:t>NullPointerException</w:t>
+      </w:r>
+      <w:proofErr w:type="spellEnd"/>
+      <w:r>
+        <w:rPr>
+          <w:rFonts w:ascii="Consolas" w:hAnsi="Consolas" w:cs="Consolas"/>
+          <w:color w:val="000000" w:themeColor="text1"/>
+          <w:sz w:val="20"/>
+          <w:szCs w:val="20"/>
+        </w:rPr>
+        <w:t xml:space="preserve"> e)</w:t>
+      </w:r>
+    </w:p>
+    <w:p>
+      <w:pPr>
+        <w:autoSpaceDE w:val="0"/>
+        <w:autoSpaceDN w:val="0"/>
+        <w:adjustRightInd w:val="0"/>
+        <w:spacing w:after="0" w:line="240" w:lineRule="auto"/>
+        <w:ind w:left="720"/>
+        <w:rPr>
+          <w:rFonts w:ascii="Consolas" w:hAnsi="Consolas" w:cs="Consolas"/>
+          <w:color w:val="000000" w:themeColor="text1"/>
+          <w:sz w:val="20"/>
+          <w:szCs w:val="20"/>
+        </w:rPr>
+      </w:pPr>
+      <w:r>
+        <w:rPr>
+          <w:rFonts w:ascii="Consolas" w:hAnsi="Consolas" w:cs="Consolas"/>
+          <w:color w:val="000000" w:themeColor="text1"/>
+          <w:sz w:val="20"/>
+          <w:szCs w:val="20"/>
+        </w:rPr>
+        <w:t>{</w:t>
+      </w:r>
+    </w:p>
+    <w:p>
+      <w:pPr>
+        <w:autoSpaceDE w:val="0"/>
+        <w:autoSpaceDN w:val="0"/>
+        <w:adjustRightInd w:val="0"/>
+        <w:spacing w:after="0" w:line="240" w:lineRule="auto"/>
+        <w:rPr>
+          <w:rFonts w:ascii="Consolas" w:hAnsi="Consolas" w:cs="Consolas"/>
+          <w:color w:val="000000" w:themeColor="text1"/>
+          <w:sz w:val="20"/>
+          <w:szCs w:val="20"/>
+        </w:rPr>
+      </w:pPr>
+      <w:r>
+        <w:rPr>
+          <w:rFonts w:ascii="Consolas" w:hAnsi="Consolas" w:cs="Consolas"/>
+          <w:color w:val="000000" w:themeColor="text1"/>
+          <w:sz w:val="20"/>
+          <w:szCs w:val="20"/>
+        </w:rPr>
+        <w:tab/>
+      </w:r>
+      <w:r>
+        <w:rPr>
+          <w:rFonts w:ascii="Consolas" w:hAnsi="Consolas" w:cs="Consolas"/>
+          <w:color w:val="000000" w:themeColor="text1"/>
+          <w:sz w:val="20"/>
+          <w:szCs w:val="20"/>
+        </w:rPr>
+        <w:tab/>
+      </w:r>
+      <w:proofErr w:type="spellStart"/>
+      <w:proofErr w:type="gramStart"/>
+      <w:r>
+        <w:rPr>
+          <w:rFonts w:ascii="Consolas" w:hAnsi="Consolas" w:cs="Consolas"/>
+          <w:color w:val="000000" w:themeColor="text1"/>
+          <w:sz w:val="20"/>
+          <w:szCs w:val="20"/>
+        </w:rPr>
+        <w:t>e.printStackTrace</w:t>
+      </w:r>
+      <w:proofErr w:type="spellEnd"/>
+      <w:r>
+        <w:rPr>
+          <w:rFonts w:ascii="Consolas" w:hAnsi="Consolas" w:cs="Consolas"/>
+          <w:color w:val="000000" w:themeColor="text1"/>
+          <w:sz w:val="20"/>
+          <w:szCs w:val="20"/>
+        </w:rPr>
+        <w:t>(</w:t>
+      </w:r>
+      <w:proofErr w:type="gramEnd"/>
+      <w:r>
+        <w:rPr>
+          <w:rFonts w:ascii="Consolas" w:hAnsi="Consolas" w:cs="Consolas"/>
+          <w:color w:val="000000" w:themeColor="text1"/>
+          <w:sz w:val="20"/>
+          <w:szCs w:val="20"/>
+        </w:rPr>
+        <w:t>);</w:t>
+      </w:r>
+    </w:p>
+    <w:p>
+      <w:pPr>
+        <w:autoSpaceDE w:val="0"/>
+        <w:autoSpaceDN w:val="0"/>
+        <w:adjustRightInd w:val="0"/>
+        <w:spacing w:after="0" w:line="240" w:lineRule="auto"/>
+        <w:rPr>
+          <w:rFonts w:ascii="Consolas" w:hAnsi="Consolas" w:cs="Consolas"/>
+          <w:color w:val="000000" w:themeColor="text1"/>
+          <w:sz w:val="20"/>
+          <w:szCs w:val="20"/>
+        </w:rPr>
+      </w:pPr>
+      <w:r>
+        <w:rPr>
+          <w:rFonts w:ascii="Consolas" w:hAnsi="Consolas" w:cs="Consolas"/>
+          <w:color w:val="000000" w:themeColor="text1"/>
+          <w:sz w:val="20"/>
+          <w:szCs w:val="20"/>
+        </w:rPr>
+        <w:tab/>
+        <w:t>}</w:t>
+      </w:r>
+    </w:p>
+    <w:p>
+      <w:pPr>
+        <w:rPr>
+          <w:rFonts w:ascii="Consolas" w:hAnsi="Consolas"/>
+          <w:color w:val="000000" w:themeColor="text1"/>
+          <w:sz w:val="24"/>
+          <w:szCs w:val="24"/>
+        </w:rPr>
+      </w:pPr>
+      <w:r>
+        <w:rPr>
+          <w:rFonts w:ascii="Consolas" w:hAnsi="Consolas" w:cs="Consolas"/>
+          <w:color w:val="000000" w:themeColor="text1"/>
+          <w:sz w:val="20"/>
+          <w:szCs w:val="20"/>
+        </w:rPr>
+        <w:t>}</w:t>
+      </w:r>
+    </w:p>
+    <w:p>
+      <w:pPr>
+        <w:rPr>
+          <w:rFonts w:ascii="Consolas" w:hAnsi="Consolas"/>
+          <w:sz w:val="24"/>
+          <w:szCs w:val="24"/>
+        </w:rPr>
+      </w:pPr>
     </w:p>
     <w:sectPr>
       <w:pgSz w:w="12240" w:h="15840" w:code="1"/>
@@ -1826,7 +2825,7 @@
 </file>
 
 <file path=customXml/itemProps1.xml><?xml version="1.0" encoding="utf-8"?>
-<ds:datastoreItem xmlns:ds="http://schemas.openxmlformats.org/officeDocument/2006/customXml" ds:itemID="{8EB806AC-38D1-4E7B-B82B-3AB75B79F77C}">
+<ds:datastoreItem xmlns:ds="http://schemas.openxmlformats.org/officeDocument/2006/customXml" ds:itemID="{5B38E2B4-A30E-465A-A412-16F87FA746E1}">
   <ds:schemaRefs>
     <ds:schemaRef ds:uri="http://schemas.openxmlformats.org/officeDocument/2006/bibliography"/>
   </ds:schemaRefs>

</xml_diff>